<commit_message>
Made predictions with kmeans
</commit_message>
<xml_diff>
--- a/Report.docx
+++ b/Report.docx
@@ -346,7 +346,23 @@
           <w:b/>
           <w:bCs/>
         </w:rPr>
-        <w:t>4.1 KMeans Clustering</w:t>
+        <w:t xml:space="preserve">4.1 </w:t>
+      </w:r>
+      <w:proofErr w:type="spellStart"/>
+      <w:r>
+        <w:rPr>
+          <w:b/>
+          <w:bCs/>
+        </w:rPr>
+        <w:t>KMeans</w:t>
+      </w:r>
+      <w:proofErr w:type="spellEnd"/>
+      <w:r>
+        <w:rPr>
+          <w:b/>
+          <w:bCs/>
+        </w:rPr>
+        <w:t xml:space="preserve"> Clustering</w:t>
       </w:r>
     </w:p>
     <w:p>
@@ -355,7 +371,15 @@
         <w:jc w:val="both"/>
       </w:pPr>
       <w:r>
-        <w:t xml:space="preserve">In order to determine the best number of clusters to use for the KMeans model, various models were fit with different numbers of clusters and </w:t>
+        <w:t xml:space="preserve">In order to determine the best number of clusters to use for the </w:t>
+      </w:r>
+      <w:proofErr w:type="spellStart"/>
+      <w:r>
+        <w:t>KMeans</w:t>
+      </w:r>
+      <w:proofErr w:type="spellEnd"/>
+      <w:r>
+        <w:t xml:space="preserve"> model, various models were fit with different numbers of clusters and </w:t>
       </w:r>
     </w:p>
     <w:tbl>
@@ -387,10 +411,10 @@
                 <w:noProof/>
               </w:rPr>
               <w:drawing>
-                <wp:inline distT="0" distB="0" distL="0" distR="0" wp14:anchorId="0D941998" wp14:editId="44A43A04">
-                  <wp:extent cx="2640965" cy="1835785"/>
-                  <wp:effectExtent l="0" t="0" r="6985" b="0"/>
-                  <wp:docPr id="2" name="Picture 2"/>
+                <wp:inline distT="0" distB="0" distL="0" distR="0" wp14:anchorId="13471479" wp14:editId="6E8E6C5F">
+                  <wp:extent cx="2484039" cy="1749399"/>
+                  <wp:effectExtent l="0" t="0" r="0" b="3810"/>
+                  <wp:docPr id="3" name="Picture 3"/>
                   <wp:cNvGraphicFramePr>
                     <a:graphicFrameLocks xmlns:a="http://schemas.openxmlformats.org/drawingml/2006/main" noChangeAspect="1"/>
                   </wp:cNvGraphicFramePr>
@@ -398,7 +422,7 @@
                     <a:graphicData uri="http://schemas.openxmlformats.org/drawingml/2006/picture">
                       <pic:pic xmlns:pic="http://schemas.openxmlformats.org/drawingml/2006/picture">
                         <pic:nvPicPr>
-                          <pic:cNvPr id="0" name="Picture 3"/>
+                          <pic:cNvPr id="0" name="Picture 5"/>
                           <pic:cNvPicPr>
                             <a:picLocks noChangeAspect="1" noChangeArrowheads="1"/>
                           </pic:cNvPicPr>
@@ -419,7 +443,7 @@
                         <pic:spPr bwMode="auto">
                           <a:xfrm>
                             <a:off x="0" y="0"/>
-                            <a:ext cx="2640965" cy="1835785"/>
+                            <a:ext cx="2539630" cy="1788550"/>
                           </a:xfrm>
                           <a:prstGeom prst="rect">
                             <a:avLst/>
@@ -447,8 +471,13 @@
             <w:pPr>
               <w:jc w:val="center"/>
             </w:pPr>
+            <w:proofErr w:type="gramStart"/>
             <w:r>
-              <w:t>Figure : The elbow point</w:t>
+              <w:t>Figure :</w:t>
+            </w:r>
+            <w:proofErr w:type="gramEnd"/>
+            <w:r>
+              <w:t xml:space="preserve"> The elbow point</w:t>
             </w:r>
           </w:p>
         </w:tc>

</xml_diff>